<commit_message>
Doc:Se agrega nuevos mockups a los Formatos CU017,CU026,CU029, CU031
</commit_message>
<xml_diff>
--- a/Proyecto/2-Diseño/2-Diagrmas UML/2-Diagrama de casos_uso/1-Formatos de caso de uso/CU017.docx
+++ b/Proyecto/2-Diseño/2-Diagrmas UML/2-Diagrama de casos_uso/1-Formatos de caso de uso/CU017.docx
@@ -170,7 +170,6 @@
             <w:pPr>
               <w:pStyle w:val="Ttulo1"/>
             </w:pPr>
-            <w:bookmarkStart w:id="0" w:name="_GoBack" w:colFirst="1" w:colLast="1"/>
             <w:r>
               <w:t xml:space="preserve">Autor </w:t>
             </w:r>
@@ -252,7 +251,6 @@
           </w:p>
         </w:tc>
       </w:tr>
-      <w:bookmarkEnd w:id="0"/>
       <w:tr>
         <w:trPr>
           <w:cantSplit/>
@@ -1156,6 +1154,63 @@
         <w:lastRenderedPageBreak/>
         <w:t>Interfaz gráfica que corresponde</w:t>
       </w:r>
+    </w:p>
+    <w:p>
+      <w:r>
+        <w:rPr>
+          <w:noProof/>
+        </w:rPr>
+        <w:drawing>
+          <wp:inline distT="0" distB="0" distL="0" distR="0">
+            <wp:extent cx="6858000" cy="4572000"/>
+            <wp:effectExtent l="0" t="0" r="0" b="0"/>
+            <wp:docPr id="1" name="Imagen 1" descr="C:\Users\otogu\AppData\Local\Temp\fla7C2C.tmp\Snapshot.png"/>
+            <wp:cNvGraphicFramePr>
+              <a:graphicFrameLocks xmlns:a="http://schemas.openxmlformats.org/drawingml/2006/main" noChangeAspect="1"/>
+            </wp:cNvGraphicFramePr>
+            <a:graphic xmlns:a="http://schemas.openxmlformats.org/drawingml/2006/main">
+              <a:graphicData uri="http://schemas.openxmlformats.org/drawingml/2006/picture">
+                <pic:pic xmlns:pic="http://schemas.openxmlformats.org/drawingml/2006/picture">
+                  <pic:nvPicPr>
+                    <pic:cNvPr id="0" name="Picture 1" descr="C:\Users\otogu\AppData\Local\Temp\fla7C2C.tmp\Snapshot.png"/>
+                    <pic:cNvPicPr>
+                      <a:picLocks noChangeAspect="1" noChangeArrowheads="1"/>
+                    </pic:cNvPicPr>
+                  </pic:nvPicPr>
+                  <pic:blipFill>
+                    <a:blip r:embed="rId6">
+                      <a:extLst>
+                        <a:ext uri="{28A0092B-C50C-407E-A947-70E740481C1C}">
+                          <a14:useLocalDpi xmlns:a14="http://schemas.microsoft.com/office/drawing/2010/main" val="0"/>
+                        </a:ext>
+                      </a:extLst>
+                    </a:blip>
+                    <a:srcRect/>
+                    <a:stretch>
+                      <a:fillRect/>
+                    </a:stretch>
+                  </pic:blipFill>
+                  <pic:spPr bwMode="auto">
+                    <a:xfrm>
+                      <a:off x="0" y="0"/>
+                      <a:ext cx="6858000" cy="4572000"/>
+                    </a:xfrm>
+                    <a:prstGeom prst="rect">
+                      <a:avLst/>
+                    </a:prstGeom>
+                    <a:noFill/>
+                    <a:ln>
+                      <a:noFill/>
+                    </a:ln>
+                  </pic:spPr>
+                </pic:pic>
+              </a:graphicData>
+            </a:graphic>
+          </wp:inline>
+        </w:drawing>
+      </w:r>
+      <w:bookmarkStart w:id="0" w:name="_GoBack"/>
+      <w:bookmarkEnd w:id="0"/>
     </w:p>
     <w:sectPr>
       <w:pgSz w:w="12240" w:h="15840"/>
@@ -3668,6 +3723,34 @@
       </w:numPr>
     </w:pPr>
   </w:style>
+  <w:style w:type="paragraph" w:styleId="Textodeglobo">
+    <w:name w:val="Balloon Text"/>
+    <w:basedOn w:val="Normal"/>
+    <w:link w:val="TextodegloboCar"/>
+    <w:uiPriority w:val="99"/>
+    <w:semiHidden/>
+    <w:unhideWhenUsed/>
+    <w:rsid w:val="000A6D3F"/>
+    <w:rPr>
+      <w:rFonts w:ascii="Segoe UI" w:hAnsi="Segoe UI" w:cs="Segoe UI"/>
+      <w:sz w:val="18"/>
+      <w:szCs w:val="18"/>
+    </w:rPr>
+  </w:style>
+  <w:style w:type="character" w:customStyle="1" w:styleId="TextodegloboCar">
+    <w:name w:val="Texto de globo Car"/>
+    <w:basedOn w:val="Fuentedeprrafopredeter"/>
+    <w:link w:val="Textodeglobo"/>
+    <w:uiPriority w:val="99"/>
+    <w:semiHidden/>
+    <w:rsid w:val="000A6D3F"/>
+    <w:rPr>
+      <w:rFonts w:ascii="Segoe UI" w:eastAsia="Times New Roman" w:hAnsi="Segoe UI" w:cs="Segoe UI"/>
+      <w:sz w:val="18"/>
+      <w:szCs w:val="18"/>
+      <w:lang w:val="es-CO" w:eastAsia="es-ES"/>
+    </w:rPr>
+  </w:style>
 </w:styles>
 </file>
 
@@ -3937,7 +4020,7 @@
 </file>
 
 <file path=customXml/itemProps1.xml><?xml version="1.0" encoding="utf-8"?>
-<ds:datastoreItem xmlns:ds="http://schemas.openxmlformats.org/officeDocument/2006/customXml" ds:itemID="{30CC8F73-EE4B-42B9-9C91-9C0354FC87E5}">
+<ds:datastoreItem xmlns:ds="http://schemas.openxmlformats.org/officeDocument/2006/customXml" ds:itemID="{1E8DBB7F-74A7-410A-813C-49B59D5D6BA1}">
   <ds:schemaRefs>
     <ds:schemaRef ds:uri="http://schemas.openxmlformats.org/officeDocument/2006/bibliography"/>
   </ds:schemaRefs>

</xml_diff>

<commit_message>
Docs:Se modifica los archivos CU017.docx y Mockups.bmpr
</commit_message>
<xml_diff>
--- a/Proyecto/2-Diseño/2-Diagrmas UML/2-Diagrama de casos_uso/1-Formatos de caso de uso/CU017.docx
+++ b/Proyecto/2-Diseño/2-Diagrmas UML/2-Diagrama de casos_uso/1-Formatos de caso de uso/CU017.docx
@@ -1,6 +1,6 @@
 
 <file path=word/document.xml><?xml version="1.0" encoding="utf-8"?>
-<w:document xmlns:wpc="http://schemas.microsoft.com/office/word/2010/wordprocessingCanvas" xmlns:cx="http://schemas.microsoft.com/office/drawing/2014/chartex" xmlns:cx1="http://schemas.microsoft.com/office/drawing/2015/9/8/chartex" xmlns:cx2="http://schemas.microsoft.com/office/drawing/2015/10/21/chartex" xmlns:cx3="http://schemas.microsoft.com/office/drawing/2016/5/9/chartex" xmlns:cx4="http://schemas.microsoft.com/office/drawing/2016/5/10/chartex" xmlns:cx5="http://schemas.microsoft.com/office/drawing/2016/5/11/chartex" xmlns:cx6="http://schemas.microsoft.com/office/drawing/2016/5/12/chartex" xmlns:cx7="http://schemas.microsoft.com/office/drawing/2016/5/13/chartex" xmlns:cx8="http://schemas.microsoft.com/office/drawing/2016/5/14/chartex" xmlns:mc="http://schemas.openxmlformats.org/markup-compatibility/2006" xmlns:aink="http://schemas.microsoft.com/office/drawing/2016/ink" xmlns:am3d="http://schemas.microsoft.com/office/drawing/2017/model3d" xmlns:o="urn:schemas-microsoft-com:office:office" xmlns:r="http://schemas.openxmlformats.org/officeDocument/2006/relationships" xmlns:m="http://schemas.openxmlformats.org/officeDocument/2006/math" xmlns:v="urn:schemas-microsoft-com:vml" xmlns:wp14="http://schemas.microsoft.com/office/word/2010/wordprocessingDrawing" xmlns:wp="http://schemas.openxmlformats.org/drawingml/2006/wordprocessingDrawing" xmlns:w10="urn:schemas-microsoft-com:office:word" xmlns:w="http://schemas.openxmlformats.org/wordprocessingml/2006/main" xmlns:w14="http://schemas.microsoft.com/office/word/2010/wordml" xmlns:w15="http://schemas.microsoft.com/office/word/2012/wordml" xmlns:w16cid="http://schemas.microsoft.com/office/word/2016/wordml/cid" xmlns:w16se="http://schemas.microsoft.com/office/word/2015/wordml/symex" xmlns:wpg="http://schemas.microsoft.com/office/word/2010/wordprocessingGroup" xmlns:wpi="http://schemas.microsoft.com/office/word/2010/wordprocessingInk" xmlns:wne="http://schemas.microsoft.com/office/word/2006/wordml" xmlns:wps="http://schemas.microsoft.com/office/word/2010/wordprocessingShape" mc:Ignorable="w14 w15 w16se w16cid wp14">
+<w:document xmlns:wpc="http://schemas.microsoft.com/office/word/2010/wordprocessingCanvas" xmlns:cx="http://schemas.microsoft.com/office/drawing/2014/chartex" xmlns:mc="http://schemas.openxmlformats.org/markup-compatibility/2006" xmlns:o="urn:schemas-microsoft-com:office:office" xmlns:r="http://schemas.openxmlformats.org/officeDocument/2006/relationships" xmlns:m="http://schemas.openxmlformats.org/officeDocument/2006/math" xmlns:v="urn:schemas-microsoft-com:vml" xmlns:wp14="http://schemas.microsoft.com/office/word/2010/wordprocessingDrawing" xmlns:wp="http://schemas.openxmlformats.org/drawingml/2006/wordprocessingDrawing" xmlns:w10="urn:schemas-microsoft-com:office:word" xmlns:w="http://schemas.openxmlformats.org/wordprocessingml/2006/main" xmlns:w14="http://schemas.microsoft.com/office/word/2010/wordml" xmlns:w15="http://schemas.microsoft.com/office/word/2012/wordml" xmlns:w16se="http://schemas.microsoft.com/office/word/2015/wordml/symex" xmlns:wpg="http://schemas.microsoft.com/office/word/2010/wordprocessingGroup" xmlns:wpi="http://schemas.microsoft.com/office/word/2010/wordprocessingInk" xmlns:wne="http://schemas.microsoft.com/office/word/2006/wordml" xmlns:wps="http://schemas.microsoft.com/office/word/2010/wordprocessingShape" mc:Ignorable="w14 w15 w16se wp14">
   <w:body>
     <w:p>
       <w:pPr>
@@ -1159,12 +1159,13 @@
       <w:r>
         <w:rPr>
           <w:noProof/>
+          <w:lang w:val="es-419" w:eastAsia="es-419"/>
         </w:rPr>
         <w:drawing>
           <wp:inline distT="0" distB="0" distL="0" distR="0">
             <wp:extent cx="6858000" cy="4572000"/>
             <wp:effectExtent l="0" t="0" r="0" b="0"/>
-            <wp:docPr id="1" name="Imagen 1" descr="C:\Users\otogu\AppData\Local\Temp\fla7C2C.tmp\Snapshot.png"/>
+            <wp:docPr id="3" name="Imagen 3" descr="C:\Users\APRENDIZ\AppData\Local\Temp\flaC48D.tmp\Snapshot.png"/>
             <wp:cNvGraphicFramePr>
               <a:graphicFrameLocks xmlns:a="http://schemas.openxmlformats.org/drawingml/2006/main" noChangeAspect="1"/>
             </wp:cNvGraphicFramePr>
@@ -1172,7 +1173,7 @@
               <a:graphicData uri="http://schemas.openxmlformats.org/drawingml/2006/picture">
                 <pic:pic xmlns:pic="http://schemas.openxmlformats.org/drawingml/2006/picture">
                   <pic:nvPicPr>
-                    <pic:cNvPr id="0" name="Picture 1" descr="C:\Users\otogu\AppData\Local\Temp\fla7C2C.tmp\Snapshot.png"/>
+                    <pic:cNvPr id="0" name="Picture 2" descr="C:\Users\APRENDIZ\AppData\Local\Temp\flaC48D.tmp\Snapshot.png"/>
                     <pic:cNvPicPr>
                       <a:picLocks noChangeAspect="1" noChangeArrowheads="1"/>
                     </pic:cNvPicPr>
@@ -1223,7 +1224,7 @@
 </file>
 
 <file path=word/numbering.xml><?xml version="1.0" encoding="utf-8"?>
-<w:numbering xmlns:wpc="http://schemas.microsoft.com/office/word/2010/wordprocessingCanvas" xmlns:cx="http://schemas.microsoft.com/office/drawing/2014/chartex" xmlns:cx1="http://schemas.microsoft.com/office/drawing/2015/9/8/chartex" xmlns:cx2="http://schemas.microsoft.com/office/drawing/2015/10/21/chartex" xmlns:cx3="http://schemas.microsoft.com/office/drawing/2016/5/9/chartex" xmlns:cx4="http://schemas.microsoft.com/office/drawing/2016/5/10/chartex" xmlns:cx5="http://schemas.microsoft.com/office/drawing/2016/5/11/chartex" xmlns:cx6="http://schemas.microsoft.com/office/drawing/2016/5/12/chartex" xmlns:cx7="http://schemas.microsoft.com/office/drawing/2016/5/13/chartex" xmlns:cx8="http://schemas.microsoft.com/office/drawing/2016/5/14/chartex" xmlns:mc="http://schemas.openxmlformats.org/markup-compatibility/2006" xmlns:aink="http://schemas.microsoft.com/office/drawing/2016/ink" xmlns:am3d="http://schemas.microsoft.com/office/drawing/2017/model3d" xmlns:o="urn:schemas-microsoft-com:office:office" xmlns:r="http://schemas.openxmlformats.org/officeDocument/2006/relationships" xmlns:m="http://schemas.openxmlformats.org/officeDocument/2006/math" xmlns:v="urn:schemas-microsoft-com:vml" xmlns:wp14="http://schemas.microsoft.com/office/word/2010/wordprocessingDrawing" xmlns:wp="http://schemas.openxmlformats.org/drawingml/2006/wordprocessingDrawing" xmlns:w10="urn:schemas-microsoft-com:office:word" xmlns:w="http://schemas.openxmlformats.org/wordprocessingml/2006/main" xmlns:w14="http://schemas.microsoft.com/office/word/2010/wordml" xmlns:w15="http://schemas.microsoft.com/office/word/2012/wordml" xmlns:w16cid="http://schemas.microsoft.com/office/word/2016/wordml/cid" xmlns:w16se="http://schemas.microsoft.com/office/word/2015/wordml/symex" xmlns:wpg="http://schemas.microsoft.com/office/word/2010/wordprocessingGroup" xmlns:wpi="http://schemas.microsoft.com/office/word/2010/wordprocessingInk" xmlns:wne="http://schemas.microsoft.com/office/word/2006/wordml" xmlns:wps="http://schemas.microsoft.com/office/word/2010/wordprocessingShape" mc:Ignorable="w14 w15 w16se w16cid wp14">
+<w:numbering xmlns:wpc="http://schemas.microsoft.com/office/word/2010/wordprocessingCanvas" xmlns:cx="http://schemas.microsoft.com/office/drawing/2014/chartex" xmlns:mc="http://schemas.openxmlformats.org/markup-compatibility/2006" xmlns:o="urn:schemas-microsoft-com:office:office" xmlns:r="http://schemas.openxmlformats.org/officeDocument/2006/relationships" xmlns:m="http://schemas.openxmlformats.org/officeDocument/2006/math" xmlns:v="urn:schemas-microsoft-com:vml" xmlns:wp14="http://schemas.microsoft.com/office/word/2010/wordprocessingDrawing" xmlns:wp="http://schemas.openxmlformats.org/drawingml/2006/wordprocessingDrawing" xmlns:w10="urn:schemas-microsoft-com:office:word" xmlns:w="http://schemas.openxmlformats.org/wordprocessingml/2006/main" xmlns:w14="http://schemas.microsoft.com/office/word/2010/wordml" xmlns:w15="http://schemas.microsoft.com/office/word/2012/wordml" xmlns:w16se="http://schemas.microsoft.com/office/word/2015/wordml/symex" xmlns:wpg="http://schemas.microsoft.com/office/word/2010/wordprocessingGroup" xmlns:wpi="http://schemas.microsoft.com/office/word/2010/wordprocessingInk" xmlns:wne="http://schemas.microsoft.com/office/word/2006/wordml" xmlns:wps="http://schemas.microsoft.com/office/word/2010/wordprocessingShape" mc:Ignorable="w14 w15 w16se wp14">
   <w:abstractNum w:abstractNumId="0" w15:restartNumberingAfterBreak="0">
     <w:nsid w:val="0E1B4F69"/>
     <w:multiLevelType w:val="multilevel"/>
@@ -3201,7 +3202,7 @@
 </file>
 
 <file path=word/styles.xml><?xml version="1.0" encoding="utf-8"?>
-<w:styles xmlns:mc="http://schemas.openxmlformats.org/markup-compatibility/2006" xmlns:r="http://schemas.openxmlformats.org/officeDocument/2006/relationships" xmlns:w="http://schemas.openxmlformats.org/wordprocessingml/2006/main" xmlns:w14="http://schemas.microsoft.com/office/word/2010/wordml" xmlns:w15="http://schemas.microsoft.com/office/word/2012/wordml" xmlns:w16cid="http://schemas.microsoft.com/office/word/2016/wordml/cid" xmlns:w16se="http://schemas.microsoft.com/office/word/2015/wordml/symex" mc:Ignorable="w14 w15 w16se w16cid">
+<w:styles xmlns:mc="http://schemas.openxmlformats.org/markup-compatibility/2006" xmlns:r="http://schemas.openxmlformats.org/officeDocument/2006/relationships" xmlns:w="http://schemas.openxmlformats.org/wordprocessingml/2006/main" xmlns:w14="http://schemas.microsoft.com/office/word/2010/wordml" xmlns:w15="http://schemas.microsoft.com/office/word/2012/wordml" xmlns:w16se="http://schemas.microsoft.com/office/word/2015/wordml/symex" mc:Ignorable="w14 w15 w16se">
   <w:docDefaults>
     <w:rPrDefault>
       <w:rPr>
@@ -3217,7 +3218,7 @@
       </w:pPr>
     </w:pPrDefault>
   </w:docDefaults>
-  <w:latentStyles w:defLockedState="0" w:defUIPriority="99" w:defSemiHidden="0" w:defUnhideWhenUsed="0" w:defQFormat="0" w:count="375">
+  <w:latentStyles w:defLockedState="0" w:defUIPriority="99" w:defSemiHidden="0" w:defUnhideWhenUsed="0" w:defQFormat="0" w:count="371">
     <w:lsdException w:name="Normal" w:uiPriority="0" w:qFormat="1"/>
     <w:lsdException w:name="heading 1" w:uiPriority="0" w:qFormat="1"/>
     <w:lsdException w:name="heading 2" w:semiHidden="1" w:uiPriority="9" w:unhideWhenUsed="1" w:qFormat="1"/>
@@ -3589,10 +3590,6 @@
     <w:lsdException w:name="List Table 5 Dark Accent 6" w:uiPriority="50"/>
     <w:lsdException w:name="List Table 6 Colorful Accent 6" w:uiPriority="51"/>
     <w:lsdException w:name="List Table 7 Colorful Accent 6" w:uiPriority="52"/>
-    <w:lsdException w:name="Mention" w:semiHidden="1" w:unhideWhenUsed="1"/>
-    <w:lsdException w:name="Smart Hyperlink" w:semiHidden="1" w:unhideWhenUsed="1"/>
-    <w:lsdException w:name="Hashtag" w:semiHidden="1" w:unhideWhenUsed="1"/>
-    <w:lsdException w:name="Unresolved Mention" w:semiHidden="1" w:unhideWhenUsed="1"/>
   </w:latentStyles>
   <w:style w:type="paragraph" w:default="1" w:styleId="Normal">
     <w:name w:val="Normal"/>
@@ -4020,7 +4017,7 @@
 </file>
 
 <file path=customXml/itemProps1.xml><?xml version="1.0" encoding="utf-8"?>
-<ds:datastoreItem xmlns:ds="http://schemas.openxmlformats.org/officeDocument/2006/customXml" ds:itemID="{1E8DBB7F-74A7-410A-813C-49B59D5D6BA1}">
+<ds:datastoreItem xmlns:ds="http://schemas.openxmlformats.org/officeDocument/2006/customXml" ds:itemID="{6C764CEE-27CB-43C0-93E8-5734C8DC3B63}">
   <ds:schemaRefs>
     <ds:schemaRef ds:uri="http://schemas.openxmlformats.org/officeDocument/2006/bibliography"/>
   </ds:schemaRefs>

</xml_diff>

<commit_message>
Docs: Se modifica los archivos
</commit_message>
<xml_diff>
--- a/Proyecto/2-Diseño/2-Diagrmas UML/2-Diagrama de casos_uso/1-Formatos de caso de uso/CU017.docx
+++ b/Proyecto/2-Diseño/2-Diagrmas UML/2-Diagrama de casos_uso/1-Formatos de caso de uso/CU017.docx
@@ -1165,7 +1165,7 @@
           <wp:inline distT="0" distB="0" distL="0" distR="0">
             <wp:extent cx="6858000" cy="4572000"/>
             <wp:effectExtent l="0" t="0" r="0" b="0"/>
-            <wp:docPr id="3" name="Imagen 3" descr="C:\Users\APRENDIZ\AppData\Local\Temp\flaC48D.tmp\Snapshot.png"/>
+            <wp:docPr id="1" name="Imagen 1" descr="C:\Users\APRENDIZ\AppData\Local\Temp\fla61EE.tmp\Snapshot.png"/>
             <wp:cNvGraphicFramePr>
               <a:graphicFrameLocks xmlns:a="http://schemas.openxmlformats.org/drawingml/2006/main" noChangeAspect="1"/>
             </wp:cNvGraphicFramePr>
@@ -1173,7 +1173,7 @@
               <a:graphicData uri="http://schemas.openxmlformats.org/drawingml/2006/picture">
                 <pic:pic xmlns:pic="http://schemas.openxmlformats.org/drawingml/2006/picture">
                   <pic:nvPicPr>
-                    <pic:cNvPr id="0" name="Picture 2" descr="C:\Users\APRENDIZ\AppData\Local\Temp\flaC48D.tmp\Snapshot.png"/>
+                    <pic:cNvPr id="0" name="Picture 1" descr="C:\Users\APRENDIZ\AppData\Local\Temp\fla61EE.tmp\Snapshot.png"/>
                     <pic:cNvPicPr>
                       <a:picLocks noChangeAspect="1" noChangeArrowheads="1"/>
                     </pic:cNvPicPr>
@@ -4017,7 +4017,7 @@
 </file>
 
 <file path=customXml/itemProps1.xml><?xml version="1.0" encoding="utf-8"?>
-<ds:datastoreItem xmlns:ds="http://schemas.openxmlformats.org/officeDocument/2006/customXml" ds:itemID="{6C764CEE-27CB-43C0-93E8-5734C8DC3B63}">
+<ds:datastoreItem xmlns:ds="http://schemas.openxmlformats.org/officeDocument/2006/customXml" ds:itemID="{73AD93DD-D18E-40E6-859D-7DAA8FDCDD1D}">
   <ds:schemaRefs>
     <ds:schemaRef ds:uri="http://schemas.openxmlformats.org/officeDocument/2006/bibliography"/>
   </ds:schemaRefs>

</xml_diff>